<commit_message>
Full film and other author imports
</commit_message>
<xml_diff>
--- a/Documentation/Project Proposal_2022-01-25.docx
+++ b/Documentation/Project Proposal_2022-01-25.docx
@@ -270,36 +270,6 @@
       </w:pPr>
       <w:r>
         <w:t>Jim Morgan, Foad Namjoo, Ariel Oconitrillo</w:t>
-      </w:r>
-    </w:p>
-    <w:p>
-      <w:r>
-        <w:t>How you obtained your data?</w:t>
-      </w:r>
-    </w:p>
-    <w:p>
-      <w:r>
-        <w:t>How large is your data?</w:t>
-      </w:r>
-    </w:p>
-    <w:p>
-      <w:r>
-        <w:t>In what format are you storing your data. Describe the </w:t>
-      </w:r>
-      <w:r>
-        <w:rPr>
-          <w:i/>
-          <w:iCs/>
-        </w:rPr>
-        <w:t>abstract data type</w:t>
-      </w:r>
-      <w:r>
-        <w:t>, not just the file format.</w:t>
-      </w:r>
-    </w:p>
-    <w:p>
-      <w:r>
-        <w:t>Did you need to process the original data to get it into an easier, more compressed format (e.g., convert from one format to another one)?</w:t>
       </w:r>
     </w:p>
     <w:p>
@@ -1223,6 +1193,7 @@
   <w:style w:type="character" w:default="1" w:styleId="DefaultParagraphFont">
     <w:name w:val="Default Paragraph Font"/>
     <w:uiPriority w:val="1"/>
+    <w:semiHidden/>
     <w:unhideWhenUsed/>
   </w:style>
   <w:style w:type="table" w:default="1" w:styleId="TableNormal">

</xml_diff>